<commit_message>
update documents for preprocess.docx
</commit_message>
<xml_diff>
--- a/Documents/研究方法與步驟備份.docx
+++ b/Documents/研究方法與步驟備份.docx
@@ -1,6 +1,6 @@
 
 <file path=word/document.xml><?xml version="1.0" encoding="utf-8"?>
-<w:document xmlns:wpc="http://schemas.microsoft.com/office/word/2010/wordprocessingCanvas" xmlns:cx="http://schemas.microsoft.com/office/drawing/2014/chartex" xmlns:cx1="http://schemas.microsoft.com/office/drawing/2015/9/8/chartex" xmlns:cx2="http://schemas.microsoft.com/office/drawing/2015/10/21/chartex" xmlns:cx3="http://schemas.microsoft.com/office/drawing/2016/5/9/chartex" xmlns:cx4="http://schemas.microsoft.com/office/drawing/2016/5/10/chartex" xmlns:cx5="http://schemas.microsoft.com/office/drawing/2016/5/11/chartex" xmlns:cx6="http://schemas.microsoft.com/office/drawing/2016/5/12/chartex" xmlns:cx7="http://schemas.microsoft.com/office/drawing/2016/5/13/chartex" xmlns:cx8="http://schemas.microsoft.com/office/drawing/2016/5/14/chartex" xmlns:mc="http://schemas.openxmlformats.org/markup-compatibility/2006" xmlns:aink="http://schemas.microsoft.com/office/drawing/2016/ink" xmlns:am3d="http://schemas.microsoft.com/office/drawing/2017/model3d" xmlns:o="urn:schemas-microsoft-com:office:office" xmlns:oel="http://schemas.microsoft.com/office/2019/extlst" xmlns:r="http://schemas.openxmlformats.org/officeDocument/2006/relationships" xmlns:m="http://schemas.openxmlformats.org/officeDocument/2006/math" xmlns:v="urn:schemas-microsoft-com:vml" xmlns:wp14="http://schemas.microsoft.com/office/word/2010/wordprocessingDrawing" xmlns:wp="http://schemas.openxmlformats.org/drawingml/2006/wordprocessingDrawing" xmlns:w10="urn:schemas-microsoft-com:office:word" xmlns:w="http://schemas.openxmlformats.org/wordprocessingml/2006/main" xmlns:w14="http://schemas.microsoft.com/office/word/2010/wordml" xmlns:w15="http://schemas.microsoft.com/office/word/2012/wordml" xmlns:w16cex="http://schemas.microsoft.com/office/word/2018/wordml/cex" xmlns:w16cid="http://schemas.microsoft.com/office/word/2016/wordml/cid" xmlns:w16="http://schemas.microsoft.com/office/word/2018/wordml" xmlns:w16sdtdh="http://schemas.microsoft.com/office/word/2020/wordml/sdtdatahash" xmlns:w16se="http://schemas.microsoft.com/office/word/2015/wordml/symex" xmlns:wpg="http://schemas.microsoft.com/office/word/2010/wordprocessingGroup" xmlns:wpi="http://schemas.microsoft.com/office/word/2010/wordprocessingInk" xmlns:wne="http://schemas.microsoft.com/office/word/2006/wordml" xmlns:wps="http://schemas.microsoft.com/office/word/2010/wordprocessingShape" mc:Ignorable="w14 w15 w16se w16cid w16 w16cex w16sdtdh wp14">
+<w:document xmlns:wpc="http://schemas.microsoft.com/office/word/2010/wordprocessingCanvas" xmlns:cx="http://schemas.microsoft.com/office/drawing/2014/chartex" xmlns:mc="http://schemas.openxmlformats.org/markup-compatibility/2006" xmlns:o="urn:schemas-microsoft-com:office:office" xmlns:r="http://schemas.openxmlformats.org/officeDocument/2006/relationships" xmlns:m="http://schemas.openxmlformats.org/officeDocument/2006/math" xmlns:v="urn:schemas-microsoft-com:vml" xmlns:wp14="http://schemas.microsoft.com/office/word/2010/wordprocessingDrawing" xmlns:wp="http://schemas.openxmlformats.org/drawingml/2006/wordprocessingDrawing" xmlns:w10="urn:schemas-microsoft-com:office:word" xmlns:w="http://schemas.openxmlformats.org/wordprocessingml/2006/main" xmlns:w14="http://schemas.microsoft.com/office/word/2010/wordml" xmlns:w15="http://schemas.microsoft.com/office/word/2012/wordml" xmlns:w16se="http://schemas.microsoft.com/office/word/2015/wordml/symex" xmlns:wpg="http://schemas.microsoft.com/office/word/2010/wordprocessingGroup" xmlns:wpi="http://schemas.microsoft.com/office/word/2010/wordprocessingInk" xmlns:wne="http://schemas.microsoft.com/office/word/2006/wordml" xmlns:wps="http://schemas.microsoft.com/office/word/2010/wordprocessingShape" mc:Ignorable="w14 w15 w16se wp14">
   <w:body>
     <w:p>
       <w:pPr>
@@ -21,37 +21,147 @@
     <w:p>
       <w:pPr>
         <w:rPr>
+          <w:rFonts w:hint="eastAsia"/>
+        </w:rPr>
+      </w:pPr>
+      <w:r>
+        <w:rPr>
+          <w:rFonts w:hint="eastAsia"/>
+        </w:rPr>
+        <w:t>*</w:t>
+      </w:r>
+      <w:r>
+        <w:t xml:space="preserve">**** </w:t>
+      </w:r>
+      <w:r>
+        <w:rPr>
+          <w:rFonts w:ascii="標楷體" w:eastAsia="標楷體" w:hAnsi="標楷體" w:hint="eastAsia"/>
+          <w:b/>
+        </w:rPr>
+        <w:t>語料前處理</w:t>
+      </w:r>
+    </w:p>
+    <w:p>
+      <w:pPr>
+        <w:rPr>
+          <w:rFonts w:ascii="標楷體" w:eastAsia="標楷體" w:hAnsi="標楷體"/>
           <w:lang w:eastAsia="de-DE"/>
         </w:rPr>
       </w:pPr>
-    </w:p>
-    <w:p>
-      <w:pPr>
-        <w:rPr>
-          <w:rFonts w:ascii="標楷體" w:eastAsia="標楷體" w:hAnsi="標楷體"/>
+      <w:r>
+        <w:rPr>
+          <w:rFonts w:ascii="標楷體" w:eastAsia="標楷體" w:hAnsi="標楷體" w:hint="eastAsia"/>
           <w:lang w:eastAsia="de-DE"/>
         </w:rPr>
-      </w:pPr>
+        <w:t>本研究運用理論語言學中的每一步驟可解釋性，將其形式化為程式碼的方式，以清晰的步驟呈現，旨在驗證人類的語感。</w:t>
+      </w:r>
       <w:r>
         <w:rPr>
           <w:rFonts w:ascii="標楷體" w:eastAsia="標楷體" w:hAnsi="標楷體" w:hint="eastAsia"/>
           <w:lang w:eastAsia="de-DE"/>
         </w:rPr>
-        <w:t>本研究運用理論語言學中的每一步驟可解釋性，將其形式化為程式碼的方式，以清晰的步驟呈現，旨在驗證人類的語感。</w:t>
+        <w:t>使用中研院</w:t>
+      </w:r>
+      <w:r>
+        <w:rPr>
+          <w:rFonts w:ascii="標楷體" w:eastAsia="標楷體" w:hAnsi="標楷體" w:hint="eastAsia"/>
+        </w:rPr>
+        <w:t>現代漢語</w:t>
       </w:r>
       <w:r>
         <w:rPr>
           <w:rFonts w:ascii="標楷體" w:eastAsia="標楷體" w:hAnsi="標楷體" w:hint="eastAsia"/>
           <w:lang w:eastAsia="de-DE"/>
         </w:rPr>
-        <w:t>使用中研院平衡語料庫中與中文wh疑問詞相關的語料，其中包括2979筆涉及「誰」的語料和10671筆涉及「什麼」的語料。</w:t>
+        <w:t>平衡語料庫</w:t>
+      </w:r>
+      <w:r>
+        <w:rPr>
+          <w:rFonts w:ascii="標楷體" w:eastAsia="標楷體" w:hAnsi="標楷體" w:hint="eastAsia"/>
+        </w:rPr>
+        <w:t xml:space="preserve"> </w:t>
+      </w:r>
+      <w:r>
+        <w:rPr>
+          <w:rFonts w:ascii="Times New Roman" w:eastAsia="標楷體" w:hAnsi="Times New Roman" w:cs="Times New Roman"/>
+        </w:rPr>
+        <w:t>(https://asbc.iis.sinica.edu.tw/)</w:t>
+      </w:r>
+      <w:r>
+        <w:rPr>
+          <w:rFonts w:ascii="標楷體" w:eastAsia="標楷體" w:hAnsi="標楷體" w:hint="eastAsia"/>
+        </w:rPr>
+        <w:t xml:space="preserve"> </w:t>
       </w:r>
       <w:r>
         <w:rPr>
           <w:rFonts w:ascii="標楷體" w:eastAsia="標楷體" w:hAnsi="標楷體" w:hint="eastAsia"/>
           <w:lang w:eastAsia="de-DE"/>
         </w:rPr>
-        <w:t>首先，利用大量語料以人的語感進行分類，以總結出理論語言學中的規則。在保持自然語言的結構特性不變的前提下，我們將這些理論語言學的規則透過程式碼編寫，建立一套標準且一致的程式模型。隨後，我們將這個模型應用於大量語料，以模擬中文wh疑問詞的語感判斷過程，最終形成一個基於理論語言學的完整程式模型。</w:t>
+        <w:t>中與中文</w:t>
+      </w:r>
+      <w:r>
+        <w:rPr>
+          <w:rFonts w:ascii="Times New Roman" w:eastAsia="標楷體" w:hAnsi="Times New Roman" w:cs="Times New Roman"/>
+          <w:lang w:eastAsia="de-DE"/>
+        </w:rPr>
+        <w:t>wh</w:t>
+      </w:r>
+      <w:r>
+        <w:rPr>
+          <w:rFonts w:ascii="標楷體" w:eastAsia="標楷體" w:hAnsi="標楷體" w:hint="eastAsia"/>
+          <w:lang w:eastAsia="de-DE"/>
+        </w:rPr>
+        <w:t>疑問詞相關的語料，其中包括</w:t>
+      </w:r>
+      <w:r>
+        <w:rPr>
+          <w:rFonts w:ascii="Times New Roman" w:eastAsia="標楷體" w:hAnsi="Times New Roman" w:cs="Times New Roman"/>
+          <w:lang w:eastAsia="de-DE"/>
+        </w:rPr>
+        <w:t>2979</w:t>
+      </w:r>
+      <w:r>
+        <w:rPr>
+          <w:rFonts w:ascii="標楷體" w:eastAsia="標楷體" w:hAnsi="標楷體" w:hint="eastAsia"/>
+          <w:lang w:eastAsia="de-DE"/>
+        </w:rPr>
+        <w:t>筆涉及「誰」的語料和</w:t>
+      </w:r>
+      <w:r>
+        <w:rPr>
+          <w:rFonts w:ascii="Times New Roman" w:eastAsia="標楷體" w:hAnsi="Times New Roman" w:cs="Times New Roman"/>
+          <w:lang w:eastAsia="de-DE"/>
+        </w:rPr>
+        <w:t>10671</w:t>
+      </w:r>
+      <w:r>
+        <w:rPr>
+          <w:rFonts w:ascii="標楷體" w:eastAsia="標楷體" w:hAnsi="標楷體" w:hint="eastAsia"/>
+          <w:lang w:eastAsia="de-DE"/>
+        </w:rPr>
+        <w:t>筆涉及「什麼」的語料。</w:t>
+      </w:r>
+      <w:r>
+        <w:rPr>
+          <w:rFonts w:ascii="標楷體" w:eastAsia="標楷體" w:hAnsi="標楷體" w:hint="eastAsia"/>
+          <w:lang w:eastAsia="de-DE"/>
+        </w:rPr>
+        <w:t>首先，利用大量語料以人的語感進行分類，以總結出理論語言學中的規則。在保持自然語言的結構特性不變的前提下，我們將這些理論語言學的規則透過程式碼編寫，建立一套標準且一致的程式模型。隨後，我們將這個模型應用於大量語料，以模擬中文</w:t>
+      </w:r>
+      <w:r>
+        <w:rPr>
+          <w:rFonts w:ascii="Times New Roman" w:eastAsia="標楷體" w:hAnsi="Times New Roman" w:cs="Times New Roman"/>
+          <w:lang w:eastAsia="de-DE"/>
+        </w:rPr>
+        <w:t>wh</w:t>
+      </w:r>
+      <w:r>
+        <w:rPr>
+          <w:rFonts w:ascii="標楷體" w:eastAsia="標楷體" w:hAnsi="標楷體" w:hint="eastAsia"/>
+          <w:lang w:eastAsia="de-DE"/>
+        </w:rPr>
+        <w:t>疑問詞的語感判斷過程，最終形成一個基於理論語言學的完整程式模型。</w:t>
       </w:r>
     </w:p>
     <w:p>
@@ -79,6 +189,8 @@
         </w:rPr>
         <w:t>研究步驟</w:t>
       </w:r>
+      <w:bookmarkStart w:id="0" w:name="_GoBack"/>
+      <w:bookmarkEnd w:id="0"/>
     </w:p>
     <w:p>
       <w:pPr>
@@ -178,7 +290,7 @@
     <w:p>
       <w:pPr>
         <w:rPr>
-          <w:rFonts w:ascii="標楷體" w:eastAsia="標楷體" w:hAnsi="標楷體" w:hint="eastAsia"/>
+          <w:rFonts w:ascii="標楷體" w:eastAsia="標楷體" w:hAnsi="標楷體"/>
         </w:rPr>
       </w:pPr>
     </w:p>
@@ -198,7 +310,13 @@
         <w:rPr>
           <w:rFonts w:ascii="標楷體" w:eastAsia="標楷體" w:hAnsi="標楷體" w:hint="eastAsia"/>
         </w:rPr>
-        <w:t>撰寫Regex</w:t>
+        <w:t>撰寫</w:t>
+      </w:r>
+      <w:r>
+        <w:rPr>
+          <w:rFonts w:ascii="Times New Roman" w:eastAsia="標楷體" w:hAnsi="Times New Roman" w:cs="Times New Roman"/>
+        </w:rPr>
+        <w:t>Regex</w:t>
       </w:r>
       <w:r>
         <w:rPr>
@@ -268,11 +386,12 @@
       <w:r>
         <w:rPr>
           <w:rFonts w:ascii="標楷體" w:eastAsia="標楷體" w:hAnsi="標楷體"/>
+          <w:noProof/>
         </w:rPr>
         <w:drawing>
-          <wp:inline distT="0" distB="0" distL="0" distR="0" wp14:anchorId="1FCD1CC7" wp14:editId="57973434">
-            <wp:extent cx="5788888" cy="514350"/>
-            <wp:effectExtent l="0" t="0" r="2540" b="0"/>
+          <wp:inline distT="0" distB="0" distL="0" distR="0" wp14:anchorId="1FCD1CC7" wp14:editId="567613C7">
+            <wp:extent cx="4867275" cy="514330"/>
+            <wp:effectExtent l="0" t="0" r="0" b="635"/>
             <wp:docPr id="1279327693" name="圖片 1"/>
             <wp:cNvGraphicFramePr>
               <a:graphicFrameLocks xmlns:a="http://schemas.openxmlformats.org/drawingml/2006/main" noChangeAspect="1"/>
@@ -293,7 +412,7 @@
                   <pic:spPr>
                     <a:xfrm>
                       <a:off x="0" y="0"/>
-                      <a:ext cx="5928029" cy="526713"/>
+                      <a:ext cx="5329866" cy="563212"/>
                     </a:xfrm>
                     <a:prstGeom prst="rect">
                       <a:avLst/>
@@ -309,7 +428,7 @@
     <w:p>
       <w:pPr>
         <w:rPr>
-          <w:rFonts w:ascii="標楷體" w:eastAsia="標楷體" w:hAnsi="標楷體" w:hint="eastAsia"/>
+          <w:rFonts w:ascii="標楷體" w:eastAsia="標楷體" w:hAnsi="標楷體"/>
         </w:rPr>
       </w:pPr>
       <w:r>
@@ -320,7 +439,19 @@
       </w:r>
       <w:r>
         <w:rPr>
-          <w:rFonts w:ascii="標楷體" w:eastAsia="標楷體" w:hAnsi="標楷體"/>
+          <w:rFonts w:ascii="標楷體" w:eastAsia="標楷體" w:hAnsi="標楷體" w:hint="eastAsia"/>
+        </w:rPr>
+        <w:t xml:space="preserve"> </w:t>
+      </w:r>
+      <w:r>
+        <w:rPr>
+          <w:rFonts w:ascii="Times New Roman" w:eastAsia="標楷體" w:hAnsi="Times New Roman" w:cs="Times New Roman"/>
+        </w:rPr>
+        <w:t>.</w:t>
+      </w:r>
+      <w:r>
+        <w:rPr>
+          <w:rFonts w:ascii="Times New Roman" w:eastAsia="標楷體" w:hAnsi="Times New Roman" w:cs="Times New Roman"/>
         </w:rPr>
         <w:t>json</w:t>
       </w:r>
@@ -338,15 +469,9 @@
       </w:r>
       <w:r>
         <w:rPr>
-          <w:rFonts w:ascii="標楷體" w:eastAsia="標楷體" w:hAnsi="標楷體" w:hint="eastAsia"/>
-        </w:rPr>
-        <w:t>R</w:t>
-      </w:r>
-      <w:r>
-        <w:rPr>
-          <w:rFonts w:ascii="標楷體" w:eastAsia="標楷體" w:hAnsi="標楷體"/>
-        </w:rPr>
-        <w:t>egex</w:t>
+          <w:rFonts w:ascii="Times New Roman" w:eastAsia="標楷體" w:hAnsi="Times New Roman" w:cs="Times New Roman"/>
+        </w:rPr>
+        <w:t>Regex</w:t>
       </w:r>
       <w:r>
         <w:rPr>
@@ -504,23 +629,52 @@
     </w:p>
     <w:p>
       <w:pPr>
-        <w:ind w:firstLine="480"/>
-        <w:rPr>
-          <w:rFonts w:ascii="標楷體" w:eastAsia="標楷體" w:hAnsi="標楷體" w:hint="eastAsia"/>
-        </w:rPr>
-      </w:pPr>
-    </w:p>
-    <w:p>
-      <w:pPr>
-        <w:rPr>
-          <w:rFonts w:ascii="標楷體" w:eastAsia="標楷體" w:hAnsi="標楷體" w:hint="eastAsia"/>
-        </w:rPr>
-      </w:pPr>
-      <w:r>
-        <w:rPr>
-          <w:rFonts w:ascii="標楷體" w:eastAsia="標楷體" w:hAnsi="標楷體" w:hint="eastAsia"/>
-        </w:rPr>
-        <w:t>導入了Regex正規表示式模組和JSON文件，以處理平衡語料庫的排版問題。這包括處理句子被分行切開的情況、移除重複的語料、以及處理同時出現多個目標詞彙的情況。然後，將整理過後包含目標詞彙的句子抽取出來，並放入新建立的文字檔案中。</w:t>
+        <w:rPr>
+          <w:rFonts w:ascii="標楷體" w:eastAsia="標楷體" w:hAnsi="標楷體" w:hint="eastAsia"/>
+        </w:rPr>
+      </w:pPr>
+    </w:p>
+    <w:p>
+      <w:pPr>
+        <w:rPr>
+          <w:rFonts w:ascii="標楷體" w:eastAsia="標楷體" w:hAnsi="標楷體"/>
+        </w:rPr>
+      </w:pPr>
+      <w:r>
+        <w:rPr>
+          <w:rFonts w:ascii="標楷體" w:eastAsia="標楷體" w:hAnsi="標楷體" w:hint="eastAsia"/>
+        </w:rPr>
+        <w:t>導入了</w:t>
+      </w:r>
+      <w:r>
+        <w:rPr>
+          <w:rFonts w:ascii="Times New Roman" w:eastAsia="標楷體" w:hAnsi="Times New Roman" w:cs="Times New Roman"/>
+        </w:rPr>
+        <w:t>Regex</w:t>
+      </w:r>
+      <w:r>
+        <w:rPr>
+          <w:rFonts w:ascii="標楷體" w:eastAsia="標楷體" w:hAnsi="標楷體" w:hint="eastAsia"/>
+        </w:rPr>
+        <w:t>正規表示式模組和</w:t>
+      </w:r>
+      <w:r>
+        <w:rPr>
+          <w:rFonts w:ascii="Times New Roman" w:eastAsia="標楷體" w:hAnsi="Times New Roman" w:cs="Times New Roman"/>
+        </w:rPr>
+        <w:t>.</w:t>
+      </w:r>
+      <w:r>
+        <w:rPr>
+          <w:rFonts w:ascii="Times New Roman" w:eastAsia="標楷體" w:hAnsi="Times New Roman" w:cs="Times New Roman"/>
+        </w:rPr>
+        <w:t>json</w:t>
+      </w:r>
+      <w:r>
+        <w:rPr>
+          <w:rFonts w:ascii="標楷體" w:eastAsia="標楷體" w:hAnsi="標楷體" w:hint="eastAsia"/>
+        </w:rPr>
+        <w:t>文件，以處理平衡語料庫的排版問題。這包括處理句子被分行切開的情況、移除重複的語料、以及處理同時出現多個目標詞彙的情況。然後，將整理過後包含目標詞彙的句子抽取出來，並放入新建立的文字檔案中。</w:t>
       </w:r>
       <w:r>
         <w:rPr>
@@ -614,61 +768,398 @@
     <w:p>
       <w:pPr>
         <w:rPr>
-          <w:rFonts w:ascii="標楷體" w:eastAsia="標楷體" w:hAnsi="標楷體" w:hint="eastAsia"/>
-        </w:rPr>
-      </w:pPr>
-    </w:p>
-    <w:p>
-      <w:pPr>
-        <w:rPr>
-          <w:rFonts w:ascii="標楷體" w:eastAsia="標楷體" w:hAnsi="標楷體"/>
-        </w:rPr>
-      </w:pPr>
-    </w:p>
-    <w:p>
-      <w:pPr>
-        <w:rPr>
-          <w:rFonts w:ascii="標楷體" w:eastAsia="標楷體" w:hAnsi="標楷體"/>
-        </w:rPr>
-      </w:pPr>
-    </w:p>
-    <w:p>
-      <w:pPr>
-        <w:rPr>
-          <w:rFonts w:ascii="標楷體" w:eastAsia="標楷體" w:hAnsi="標楷體"/>
-        </w:rPr>
-      </w:pPr>
-    </w:p>
-    <w:p>
-      <w:pPr>
-        <w:rPr>
-          <w:rFonts w:ascii="標楷體" w:eastAsia="標楷體" w:hAnsi="標楷體" w:hint="eastAsia"/>
-        </w:rPr>
-      </w:pPr>
-    </w:p>
-    <w:p>
-      <w:pPr>
-        <w:rPr>
-          <w:rFonts w:ascii="標楷體" w:eastAsia="標楷體" w:hAnsi="標楷體" w:hint="eastAsia"/>
-        </w:rPr>
-      </w:pPr>
-      <w:r>
-        <w:rPr>
-          <w:rFonts w:ascii="標楷體" w:eastAsia="標楷體" w:hAnsi="標楷體" w:hint="eastAsia"/>
-        </w:rPr>
-        <w:t>這段Python程式碼的編寫旨在處理文字語料，它採用</w:t>
-      </w:r>
-      <w:r>
-        <w:rPr>
-          <w:rFonts w:ascii="標楷體" w:eastAsia="標楷體" w:hAnsi="標楷體" w:hint="eastAsia"/>
-        </w:rPr>
-        <w:t>R</w:t>
-      </w:r>
-      <w:r>
-        <w:rPr>
-          <w:rFonts w:ascii="標楷體" w:eastAsia="標楷體" w:hAnsi="標楷體" w:hint="eastAsia"/>
-        </w:rPr>
-        <w:t>egex正規表示式來抽取文字的特定部分，並將抽取結果記錄到新的文字檔案中。</w:t>
+          <w:rFonts w:ascii="標楷體" w:eastAsia="標楷體" w:hAnsi="標楷體"/>
+        </w:rPr>
+      </w:pPr>
+    </w:p>
+    <w:p>
+      <w:pPr>
+        <w:rPr>
+          <w:rFonts w:ascii="標楷體" w:eastAsia="標楷體" w:hAnsi="標楷體"/>
+        </w:rPr>
+      </w:pPr>
+    </w:p>
+    <w:p>
+      <w:pPr>
+        <w:rPr>
+          <w:rFonts w:ascii="標楷體" w:eastAsia="標楷體" w:hAnsi="標楷體"/>
+        </w:rPr>
+      </w:pPr>
+    </w:p>
+    <w:p>
+      <w:pPr>
+        <w:rPr>
+          <w:rFonts w:ascii="標楷體" w:eastAsia="標楷體" w:hAnsi="標楷體"/>
+        </w:rPr>
+      </w:pPr>
+    </w:p>
+    <w:p>
+      <w:pPr>
+        <w:rPr>
+          <w:rFonts w:ascii="標楷體" w:eastAsia="標楷體" w:hAnsi="標楷體"/>
+        </w:rPr>
+      </w:pPr>
+    </w:p>
+    <w:p>
+      <w:pPr>
+        <w:rPr>
+          <w:rFonts w:ascii="標楷體" w:eastAsia="標楷體" w:hAnsi="標楷體"/>
+        </w:rPr>
+      </w:pPr>
+      <w:r>
+        <w:rPr>
+          <w:rFonts w:ascii="標楷體" w:eastAsia="標楷體" w:hAnsi="標楷體" w:hint="eastAsia"/>
+        </w:rPr>
+        <w:t>這段</w:t>
+      </w:r>
+      <w:r>
+        <w:rPr>
+          <w:rFonts w:ascii="Times New Roman" w:eastAsia="標楷體" w:hAnsi="Times New Roman" w:cs="Times New Roman"/>
+        </w:rPr>
+        <w:t>Python</w:t>
+      </w:r>
+      <w:r>
+        <w:rPr>
+          <w:rFonts w:ascii="標楷體" w:eastAsia="標楷體" w:hAnsi="標楷體" w:hint="eastAsia"/>
+        </w:rPr>
+        <w:t>程式碼的編寫旨在處理文字語料，它採用</w:t>
+      </w:r>
+      <w:r>
+        <w:rPr>
+          <w:rFonts w:ascii="Times New Roman" w:eastAsia="標楷體" w:hAnsi="Times New Roman" w:cs="Times New Roman"/>
+        </w:rPr>
+        <w:t>Regex</w:t>
+      </w:r>
+      <w:r>
+        <w:rPr>
+          <w:rFonts w:ascii="標楷體" w:eastAsia="標楷體" w:hAnsi="標楷體" w:hint="eastAsia"/>
+        </w:rPr>
+        <w:t>正規表示式來抽取文字的特定部分，並將抽取結果記錄到新的文字檔案中。</w:t>
+      </w:r>
+    </w:p>
+    <w:p>
+      <w:pPr>
+        <w:rPr>
+          <w:rFonts w:ascii="標楷體" w:eastAsia="標楷體" w:hAnsi="標楷體"/>
+        </w:rPr>
+      </w:pPr>
+    </w:p>
+    <w:p>
+      <w:pPr>
+        <w:rPr>
+          <w:rFonts w:ascii="標楷體" w:eastAsia="標楷體" w:hAnsi="標楷體"/>
+        </w:rPr>
+      </w:pPr>
+      <w:r>
+        <w:rPr>
+          <w:rFonts w:ascii="標楷體" w:eastAsia="標楷體" w:hAnsi="標楷體"/>
+        </w:rPr>
+        <w:drawing>
+          <wp:inline distT="0" distB="0" distL="0" distR="0" wp14:anchorId="2B5F40FB" wp14:editId="4A4C835A">
+            <wp:extent cx="5274310" cy="1035050"/>
+            <wp:effectExtent l="0" t="0" r="2540" b="0"/>
+            <wp:docPr id="1" name="圖片 1"/>
+            <wp:cNvGraphicFramePr>
+              <a:graphicFrameLocks xmlns:a="http://schemas.openxmlformats.org/drawingml/2006/main" noChangeAspect="1"/>
+            </wp:cNvGraphicFramePr>
+            <a:graphic xmlns:a="http://schemas.openxmlformats.org/drawingml/2006/main">
+              <a:graphicData uri="http://schemas.openxmlformats.org/drawingml/2006/picture">
+                <pic:pic xmlns:pic="http://schemas.openxmlformats.org/drawingml/2006/picture">
+                  <pic:nvPicPr>
+                    <pic:cNvPr id="1" name=""/>
+                    <pic:cNvPicPr/>
+                  </pic:nvPicPr>
+                  <pic:blipFill>
+                    <a:blip r:embed="rId8"/>
+                    <a:stretch>
+                      <a:fillRect/>
+                    </a:stretch>
+                  </pic:blipFill>
+                  <pic:spPr>
+                    <a:xfrm>
+                      <a:off x="0" y="0"/>
+                      <a:ext cx="5274310" cy="1035050"/>
+                    </a:xfrm>
+                    <a:prstGeom prst="rect">
+                      <a:avLst/>
+                    </a:prstGeom>
+                  </pic:spPr>
+                </pic:pic>
+              </a:graphicData>
+            </a:graphic>
+          </wp:inline>
+        </w:drawing>
+      </w:r>
+    </w:p>
+    <w:p>
+      <w:pPr>
+        <w:rPr>
+          <w:rFonts w:ascii="標楷體" w:eastAsia="標楷體" w:hAnsi="標楷體"/>
+        </w:rPr>
+      </w:pPr>
+    </w:p>
+    <w:p>
+      <w:pPr>
+        <w:rPr>
+          <w:rFonts w:ascii="標楷體" w:eastAsia="標楷體" w:hAnsi="標楷體"/>
+        </w:rPr>
+      </w:pPr>
+      <w:r>
+        <w:rPr>
+          <w:rFonts w:ascii="標楷體" w:eastAsia="標楷體" w:hAnsi="標楷體"/>
+        </w:rPr>
+        <w:drawing>
+          <wp:inline distT="0" distB="0" distL="0" distR="0" wp14:anchorId="117E8026" wp14:editId="08F06983">
+            <wp:extent cx="6366510" cy="1016758"/>
+            <wp:effectExtent l="0" t="0" r="0" b="0"/>
+            <wp:docPr id="3" name="圖片 3"/>
+            <wp:cNvGraphicFramePr>
+              <a:graphicFrameLocks xmlns:a="http://schemas.openxmlformats.org/drawingml/2006/main" noChangeAspect="1"/>
+            </wp:cNvGraphicFramePr>
+            <a:graphic xmlns:a="http://schemas.openxmlformats.org/drawingml/2006/main">
+              <a:graphicData uri="http://schemas.openxmlformats.org/drawingml/2006/picture">
+                <pic:pic xmlns:pic="http://schemas.openxmlformats.org/drawingml/2006/picture">
+                  <pic:nvPicPr>
+                    <pic:cNvPr id="1" name=""/>
+                    <pic:cNvPicPr/>
+                  </pic:nvPicPr>
+                  <pic:blipFill>
+                    <a:blip r:embed="rId9"/>
+                    <a:stretch>
+                      <a:fillRect/>
+                    </a:stretch>
+                  </pic:blipFill>
+                  <pic:spPr>
+                    <a:xfrm>
+                      <a:off x="0" y="0"/>
+                      <a:ext cx="6654659" cy="1062777"/>
+                    </a:xfrm>
+                    <a:prstGeom prst="rect">
+                      <a:avLst/>
+                    </a:prstGeom>
+                  </pic:spPr>
+                </pic:pic>
+              </a:graphicData>
+            </a:graphic>
+          </wp:inline>
+        </w:drawing>
+      </w:r>
+    </w:p>
+    <w:p>
+      <w:pPr>
+        <w:rPr>
+          <w:rFonts w:ascii="標楷體" w:eastAsia="標楷體" w:hAnsi="標楷體"/>
+        </w:rPr>
+      </w:pPr>
+    </w:p>
+    <w:p>
+      <w:pPr>
+        <w:rPr>
+          <w:rFonts w:ascii="標楷體" w:eastAsia="標楷體" w:hAnsi="標楷體"/>
+        </w:rPr>
+      </w:pPr>
+      <w:r>
+        <w:rPr>
+          <w:rFonts w:ascii="標楷體" w:eastAsia="標楷體" w:hAnsi="標楷體"/>
+        </w:rPr>
+        <w:drawing>
+          <wp:inline distT="0" distB="0" distL="0" distR="0" wp14:anchorId="5AA134A6" wp14:editId="463670E2">
+            <wp:extent cx="5274310" cy="1030605"/>
+            <wp:effectExtent l="0" t="0" r="2540" b="0"/>
+            <wp:docPr id="4" name="圖片 4"/>
+            <wp:cNvGraphicFramePr>
+              <a:graphicFrameLocks xmlns:a="http://schemas.openxmlformats.org/drawingml/2006/main" noChangeAspect="1"/>
+            </wp:cNvGraphicFramePr>
+            <a:graphic xmlns:a="http://schemas.openxmlformats.org/drawingml/2006/main">
+              <a:graphicData uri="http://schemas.openxmlformats.org/drawingml/2006/picture">
+                <pic:pic xmlns:pic="http://schemas.openxmlformats.org/drawingml/2006/picture">
+                  <pic:nvPicPr>
+                    <pic:cNvPr id="1" name=""/>
+                    <pic:cNvPicPr/>
+                  </pic:nvPicPr>
+                  <pic:blipFill>
+                    <a:blip r:embed="rId10"/>
+                    <a:stretch>
+                      <a:fillRect/>
+                    </a:stretch>
+                  </pic:blipFill>
+                  <pic:spPr>
+                    <a:xfrm>
+                      <a:off x="0" y="0"/>
+                      <a:ext cx="5274310" cy="1030605"/>
+                    </a:xfrm>
+                    <a:prstGeom prst="rect">
+                      <a:avLst/>
+                    </a:prstGeom>
+                  </pic:spPr>
+                </pic:pic>
+              </a:graphicData>
+            </a:graphic>
+          </wp:inline>
+        </w:drawing>
+      </w:r>
+    </w:p>
+    <w:p>
+      <w:pPr>
+        <w:rPr>
+          <w:rFonts w:ascii="標楷體" w:eastAsia="標楷體" w:hAnsi="標楷體"/>
+        </w:rPr>
+      </w:pPr>
+    </w:p>
+    <w:p>
+      <w:pPr>
+        <w:rPr>
+          <w:rFonts w:ascii="標楷體" w:eastAsia="標楷體" w:hAnsi="標楷體"/>
+        </w:rPr>
+      </w:pPr>
+      <w:r>
+        <w:rPr>
+          <w:rFonts w:ascii="標楷體" w:eastAsia="標楷體" w:hAnsi="標楷體"/>
+        </w:rPr>
+        <w:drawing>
+          <wp:inline distT="0" distB="0" distL="0" distR="0" wp14:anchorId="73DA666D" wp14:editId="5739F7C4">
+            <wp:extent cx="5274310" cy="1186180"/>
+            <wp:effectExtent l="0" t="0" r="2540" b="0"/>
+            <wp:docPr id="5" name="圖片 5"/>
+            <wp:cNvGraphicFramePr>
+              <a:graphicFrameLocks xmlns:a="http://schemas.openxmlformats.org/drawingml/2006/main" noChangeAspect="1"/>
+            </wp:cNvGraphicFramePr>
+            <a:graphic xmlns:a="http://schemas.openxmlformats.org/drawingml/2006/main">
+              <a:graphicData uri="http://schemas.openxmlformats.org/drawingml/2006/picture">
+                <pic:pic xmlns:pic="http://schemas.openxmlformats.org/drawingml/2006/picture">
+                  <pic:nvPicPr>
+                    <pic:cNvPr id="1" name=""/>
+                    <pic:cNvPicPr/>
+                  </pic:nvPicPr>
+                  <pic:blipFill>
+                    <a:blip r:embed="rId11"/>
+                    <a:stretch>
+                      <a:fillRect/>
+                    </a:stretch>
+                  </pic:blipFill>
+                  <pic:spPr>
+                    <a:xfrm>
+                      <a:off x="0" y="0"/>
+                      <a:ext cx="5274310" cy="1186180"/>
+                    </a:xfrm>
+                    <a:prstGeom prst="rect">
+                      <a:avLst/>
+                    </a:prstGeom>
+                  </pic:spPr>
+                </pic:pic>
+              </a:graphicData>
+            </a:graphic>
+          </wp:inline>
+        </w:drawing>
+      </w:r>
+    </w:p>
+    <w:p>
+      <w:pPr>
+        <w:rPr>
+          <w:rFonts w:ascii="標楷體" w:eastAsia="標楷體" w:hAnsi="標楷體"/>
+        </w:rPr>
+      </w:pPr>
+    </w:p>
+    <w:p>
+      <w:pPr>
+        <w:rPr>
+          <w:rFonts w:ascii="標楷體" w:eastAsia="標楷體" w:hAnsi="標楷體"/>
+        </w:rPr>
+      </w:pPr>
+      <w:r>
+        <w:rPr>
+          <w:rFonts w:ascii="標楷體" w:eastAsia="標楷體" w:hAnsi="標楷體"/>
+        </w:rPr>
+        <w:lastRenderedPageBreak/>
+        <w:drawing>
+          <wp:inline distT="0" distB="0" distL="0" distR="0" wp14:anchorId="56A5D597" wp14:editId="423467E7">
+            <wp:extent cx="5274310" cy="1581150"/>
+            <wp:effectExtent l="0" t="0" r="2540" b="0"/>
+            <wp:docPr id="6" name="圖片 6"/>
+            <wp:cNvGraphicFramePr>
+              <a:graphicFrameLocks xmlns:a="http://schemas.openxmlformats.org/drawingml/2006/main" noChangeAspect="1"/>
+            </wp:cNvGraphicFramePr>
+            <a:graphic xmlns:a="http://schemas.openxmlformats.org/drawingml/2006/main">
+              <a:graphicData uri="http://schemas.openxmlformats.org/drawingml/2006/picture">
+                <pic:pic xmlns:pic="http://schemas.openxmlformats.org/drawingml/2006/picture">
+                  <pic:nvPicPr>
+                    <pic:cNvPr id="1" name=""/>
+                    <pic:cNvPicPr/>
+                  </pic:nvPicPr>
+                  <pic:blipFill>
+                    <a:blip r:embed="rId12"/>
+                    <a:stretch>
+                      <a:fillRect/>
+                    </a:stretch>
+                  </pic:blipFill>
+                  <pic:spPr>
+                    <a:xfrm>
+                      <a:off x="0" y="0"/>
+                      <a:ext cx="5274310" cy="1581150"/>
+                    </a:xfrm>
+                    <a:prstGeom prst="rect">
+                      <a:avLst/>
+                    </a:prstGeom>
+                  </pic:spPr>
+                </pic:pic>
+              </a:graphicData>
+            </a:graphic>
+          </wp:inline>
+        </w:drawing>
+      </w:r>
+    </w:p>
+    <w:p>
+      <w:pPr>
+        <w:rPr>
+          <w:rFonts w:ascii="標楷體" w:eastAsia="標楷體" w:hAnsi="標楷體"/>
+        </w:rPr>
+      </w:pPr>
+    </w:p>
+    <w:p>
+      <w:pPr>
+        <w:rPr>
+          <w:rFonts w:ascii="標楷體" w:eastAsia="標楷體" w:hAnsi="標楷體" w:hint="eastAsia"/>
+        </w:rPr>
+      </w:pPr>
+      <w:r>
+        <w:rPr>
+          <w:rFonts w:ascii="標楷體" w:eastAsia="標楷體" w:hAnsi="標楷體"/>
+        </w:rPr>
+        <w:drawing>
+          <wp:inline distT="0" distB="0" distL="0" distR="0" wp14:anchorId="0BC1C599" wp14:editId="23C646F7">
+            <wp:extent cx="3467584" cy="933580"/>
+            <wp:effectExtent l="0" t="0" r="0" b="0"/>
+            <wp:docPr id="7" name="圖片 7"/>
+            <wp:cNvGraphicFramePr>
+              <a:graphicFrameLocks xmlns:a="http://schemas.openxmlformats.org/drawingml/2006/main" noChangeAspect="1"/>
+            </wp:cNvGraphicFramePr>
+            <a:graphic xmlns:a="http://schemas.openxmlformats.org/drawingml/2006/main">
+              <a:graphicData uri="http://schemas.openxmlformats.org/drawingml/2006/picture">
+                <pic:pic xmlns:pic="http://schemas.openxmlformats.org/drawingml/2006/picture">
+                  <pic:nvPicPr>
+                    <pic:cNvPr id="1" name=""/>
+                    <pic:cNvPicPr/>
+                  </pic:nvPicPr>
+                  <pic:blipFill>
+                    <a:blip r:embed="rId13"/>
+                    <a:stretch>
+                      <a:fillRect/>
+                    </a:stretch>
+                  </pic:blipFill>
+                  <pic:spPr>
+                    <a:xfrm>
+                      <a:off x="0" y="0"/>
+                      <a:ext cx="3467584" cy="933580"/>
+                    </a:xfrm>
+                    <a:prstGeom prst="rect">
+                      <a:avLst/>
+                    </a:prstGeom>
+                  </pic:spPr>
+                </pic:pic>
+              </a:graphicData>
+            </a:graphic>
+          </wp:inline>
+        </w:drawing>
       </w:r>
     </w:p>
     <w:sectPr>
@@ -682,7 +1173,7 @@
 </file>
 
 <file path=word/endnotes.xml><?xml version="1.0" encoding="utf-8"?>
-<w:endnotes xmlns:wpc="http://schemas.microsoft.com/office/word/2010/wordprocessingCanvas" xmlns:cx="http://schemas.microsoft.com/office/drawing/2014/chartex" xmlns:cx1="http://schemas.microsoft.com/office/drawing/2015/9/8/chartex" xmlns:cx2="http://schemas.microsoft.com/office/drawing/2015/10/21/chartex" xmlns:cx3="http://schemas.microsoft.com/office/drawing/2016/5/9/chartex" xmlns:cx4="http://schemas.microsoft.com/office/drawing/2016/5/10/chartex" xmlns:cx5="http://schemas.microsoft.com/office/drawing/2016/5/11/chartex" xmlns:cx6="http://schemas.microsoft.com/office/drawing/2016/5/12/chartex" xmlns:cx7="http://schemas.microsoft.com/office/drawing/2016/5/13/chartex" xmlns:cx8="http://schemas.microsoft.com/office/drawing/2016/5/14/chartex" xmlns:mc="http://schemas.openxmlformats.org/markup-compatibility/2006" xmlns:aink="http://schemas.microsoft.com/office/drawing/2016/ink" xmlns:am3d="http://schemas.microsoft.com/office/drawing/2017/model3d" xmlns:o="urn:schemas-microsoft-com:office:office" xmlns:oel="http://schemas.microsoft.com/office/2019/extlst" xmlns:r="http://schemas.openxmlformats.org/officeDocument/2006/relationships" xmlns:m="http://schemas.openxmlformats.org/officeDocument/2006/math" xmlns:v="urn:schemas-microsoft-com:vml" xmlns:wp14="http://schemas.microsoft.com/office/word/2010/wordprocessingDrawing" xmlns:wp="http://schemas.openxmlformats.org/drawingml/2006/wordprocessingDrawing" xmlns:w10="urn:schemas-microsoft-com:office:word" xmlns:w="http://schemas.openxmlformats.org/wordprocessingml/2006/main" xmlns:w14="http://schemas.microsoft.com/office/word/2010/wordml" xmlns:w15="http://schemas.microsoft.com/office/word/2012/wordml" xmlns:w16cex="http://schemas.microsoft.com/office/word/2018/wordml/cex" xmlns:w16cid="http://schemas.microsoft.com/office/word/2016/wordml/cid" xmlns:w16="http://schemas.microsoft.com/office/word/2018/wordml" xmlns:w16sdtdh="http://schemas.microsoft.com/office/word/2020/wordml/sdtdatahash" xmlns:w16se="http://schemas.microsoft.com/office/word/2015/wordml/symex" xmlns:wpg="http://schemas.microsoft.com/office/word/2010/wordprocessingGroup" xmlns:wpi="http://schemas.microsoft.com/office/word/2010/wordprocessingInk" xmlns:wne="http://schemas.microsoft.com/office/word/2006/wordml" xmlns:wps="http://schemas.microsoft.com/office/word/2010/wordprocessingShape" mc:Ignorable="w14 w15 w16se w16cid w16 w16cex w16sdtdh wp14">
+<w:endnotes xmlns:wpc="http://schemas.microsoft.com/office/word/2010/wordprocessingCanvas" xmlns:cx="http://schemas.microsoft.com/office/drawing/2014/chartex" xmlns:mc="http://schemas.openxmlformats.org/markup-compatibility/2006" xmlns:o="urn:schemas-microsoft-com:office:office" xmlns:r="http://schemas.openxmlformats.org/officeDocument/2006/relationships" xmlns:m="http://schemas.openxmlformats.org/officeDocument/2006/math" xmlns:v="urn:schemas-microsoft-com:vml" xmlns:wp14="http://schemas.microsoft.com/office/word/2010/wordprocessingDrawing" xmlns:wp="http://schemas.openxmlformats.org/drawingml/2006/wordprocessingDrawing" xmlns:w10="urn:schemas-microsoft-com:office:word" xmlns:w="http://schemas.openxmlformats.org/wordprocessingml/2006/main" xmlns:w14="http://schemas.microsoft.com/office/word/2010/wordml" xmlns:w15="http://schemas.microsoft.com/office/word/2012/wordml" xmlns:w16se="http://schemas.microsoft.com/office/word/2015/wordml/symex" xmlns:wpg="http://schemas.microsoft.com/office/word/2010/wordprocessingGroup" xmlns:wpi="http://schemas.microsoft.com/office/word/2010/wordprocessingInk" xmlns:wne="http://schemas.microsoft.com/office/word/2006/wordml" xmlns:wps="http://schemas.microsoft.com/office/word/2010/wordprocessingShape" mc:Ignorable="w14 w15 w16se wp14">
   <w:endnote w:type="separator" w:id="-1">
     <w:p>
       <w:r>
@@ -701,7 +1192,7 @@
 </file>
 
 <file path=word/footnotes.xml><?xml version="1.0" encoding="utf-8"?>
-<w:footnotes xmlns:wpc="http://schemas.microsoft.com/office/word/2010/wordprocessingCanvas" xmlns:cx="http://schemas.microsoft.com/office/drawing/2014/chartex" xmlns:cx1="http://schemas.microsoft.com/office/drawing/2015/9/8/chartex" xmlns:cx2="http://schemas.microsoft.com/office/drawing/2015/10/21/chartex" xmlns:cx3="http://schemas.microsoft.com/office/drawing/2016/5/9/chartex" xmlns:cx4="http://schemas.microsoft.com/office/drawing/2016/5/10/chartex" xmlns:cx5="http://schemas.microsoft.com/office/drawing/2016/5/11/chartex" xmlns:cx6="http://schemas.microsoft.com/office/drawing/2016/5/12/chartex" xmlns:cx7="http://schemas.microsoft.com/office/drawing/2016/5/13/chartex" xmlns:cx8="http://schemas.microsoft.com/office/drawing/2016/5/14/chartex" xmlns:mc="http://schemas.openxmlformats.org/markup-compatibility/2006" xmlns:aink="http://schemas.microsoft.com/office/drawing/2016/ink" xmlns:am3d="http://schemas.microsoft.com/office/drawing/2017/model3d" xmlns:o="urn:schemas-microsoft-com:office:office" xmlns:oel="http://schemas.microsoft.com/office/2019/extlst" xmlns:r="http://schemas.openxmlformats.org/officeDocument/2006/relationships" xmlns:m="http://schemas.openxmlformats.org/officeDocument/2006/math" xmlns:v="urn:schemas-microsoft-com:vml" xmlns:wp14="http://schemas.microsoft.com/office/word/2010/wordprocessingDrawing" xmlns:wp="http://schemas.openxmlformats.org/drawingml/2006/wordprocessingDrawing" xmlns:w10="urn:schemas-microsoft-com:office:word" xmlns:w="http://schemas.openxmlformats.org/wordprocessingml/2006/main" xmlns:w14="http://schemas.microsoft.com/office/word/2010/wordml" xmlns:w15="http://schemas.microsoft.com/office/word/2012/wordml" xmlns:w16cex="http://schemas.microsoft.com/office/word/2018/wordml/cex" xmlns:w16cid="http://schemas.microsoft.com/office/word/2016/wordml/cid" xmlns:w16="http://schemas.microsoft.com/office/word/2018/wordml" xmlns:w16sdtdh="http://schemas.microsoft.com/office/word/2020/wordml/sdtdatahash" xmlns:w16se="http://schemas.microsoft.com/office/word/2015/wordml/symex" xmlns:wpg="http://schemas.microsoft.com/office/word/2010/wordprocessingGroup" xmlns:wpi="http://schemas.microsoft.com/office/word/2010/wordprocessingInk" xmlns:wne="http://schemas.microsoft.com/office/word/2006/wordml" xmlns:wps="http://schemas.microsoft.com/office/word/2010/wordprocessingShape" mc:Ignorable="w14 w15 w16se w16cid w16 w16cex w16sdtdh wp14">
+<w:footnotes xmlns:wpc="http://schemas.microsoft.com/office/word/2010/wordprocessingCanvas" xmlns:cx="http://schemas.microsoft.com/office/drawing/2014/chartex" xmlns:mc="http://schemas.openxmlformats.org/markup-compatibility/2006" xmlns:o="urn:schemas-microsoft-com:office:office" xmlns:r="http://schemas.openxmlformats.org/officeDocument/2006/relationships" xmlns:m="http://schemas.openxmlformats.org/officeDocument/2006/math" xmlns:v="urn:schemas-microsoft-com:vml" xmlns:wp14="http://schemas.microsoft.com/office/word/2010/wordprocessingDrawing" xmlns:wp="http://schemas.openxmlformats.org/drawingml/2006/wordprocessingDrawing" xmlns:w10="urn:schemas-microsoft-com:office:word" xmlns:w="http://schemas.openxmlformats.org/wordprocessingml/2006/main" xmlns:w14="http://schemas.microsoft.com/office/word/2010/wordml" xmlns:w15="http://schemas.microsoft.com/office/word/2012/wordml" xmlns:w16se="http://schemas.microsoft.com/office/word/2015/wordml/symex" xmlns:wpg="http://schemas.microsoft.com/office/word/2010/wordprocessingGroup" xmlns:wpi="http://schemas.microsoft.com/office/word/2010/wordprocessingInk" xmlns:wne="http://schemas.microsoft.com/office/word/2006/wordml" xmlns:wps="http://schemas.microsoft.com/office/word/2010/wordprocessingShape" mc:Ignorable="w14 w15 w16se wp14">
   <w:footnote w:type="separator" w:id="-1">
     <w:p>
       <w:r>
@@ -720,7 +1211,7 @@
 </file>
 
 <file path=word/numbering.xml><?xml version="1.0" encoding="utf-8"?>
-<w:numbering xmlns:wpc="http://schemas.microsoft.com/office/word/2010/wordprocessingCanvas" xmlns:cx="http://schemas.microsoft.com/office/drawing/2014/chartex" xmlns:cx1="http://schemas.microsoft.com/office/drawing/2015/9/8/chartex" xmlns:cx2="http://schemas.microsoft.com/office/drawing/2015/10/21/chartex" xmlns:cx3="http://schemas.microsoft.com/office/drawing/2016/5/9/chartex" xmlns:cx4="http://schemas.microsoft.com/office/drawing/2016/5/10/chartex" xmlns:cx5="http://schemas.microsoft.com/office/drawing/2016/5/11/chartex" xmlns:cx6="http://schemas.microsoft.com/office/drawing/2016/5/12/chartex" xmlns:cx7="http://schemas.microsoft.com/office/drawing/2016/5/13/chartex" xmlns:cx8="http://schemas.microsoft.com/office/drawing/2016/5/14/chartex" xmlns:mc="http://schemas.openxmlformats.org/markup-compatibility/2006" xmlns:aink="http://schemas.microsoft.com/office/drawing/2016/ink" xmlns:am3d="http://schemas.microsoft.com/office/drawing/2017/model3d" xmlns:o="urn:schemas-microsoft-com:office:office" xmlns:oel="http://schemas.microsoft.com/office/2019/extlst" xmlns:r="http://schemas.openxmlformats.org/officeDocument/2006/relationships" xmlns:m="http://schemas.openxmlformats.org/officeDocument/2006/math" xmlns:v="urn:schemas-microsoft-com:vml" xmlns:wp14="http://schemas.microsoft.com/office/word/2010/wordprocessingDrawing" xmlns:wp="http://schemas.openxmlformats.org/drawingml/2006/wordprocessingDrawing" xmlns:w10="urn:schemas-microsoft-com:office:word" xmlns:w="http://schemas.openxmlformats.org/wordprocessingml/2006/main" xmlns:w14="http://schemas.microsoft.com/office/word/2010/wordml" xmlns:w15="http://schemas.microsoft.com/office/word/2012/wordml" xmlns:w16cex="http://schemas.microsoft.com/office/word/2018/wordml/cex" xmlns:w16cid="http://schemas.microsoft.com/office/word/2016/wordml/cid" xmlns:w16="http://schemas.microsoft.com/office/word/2018/wordml" xmlns:w16sdtdh="http://schemas.microsoft.com/office/word/2020/wordml/sdtdatahash" xmlns:w16se="http://schemas.microsoft.com/office/word/2015/wordml/symex" xmlns:wpg="http://schemas.microsoft.com/office/word/2010/wordprocessingGroup" xmlns:wpi="http://schemas.microsoft.com/office/word/2010/wordprocessingInk" xmlns:wne="http://schemas.microsoft.com/office/word/2006/wordml" xmlns:wps="http://schemas.microsoft.com/office/word/2010/wordprocessingShape" mc:Ignorable="w14 w15 w16se w16cid w16 w16cex w16sdtdh wp14">
+<w:numbering xmlns:wpc="http://schemas.microsoft.com/office/word/2010/wordprocessingCanvas" xmlns:cx="http://schemas.microsoft.com/office/drawing/2014/chartex" xmlns:mc="http://schemas.openxmlformats.org/markup-compatibility/2006" xmlns:o="urn:schemas-microsoft-com:office:office" xmlns:r="http://schemas.openxmlformats.org/officeDocument/2006/relationships" xmlns:m="http://schemas.openxmlformats.org/officeDocument/2006/math" xmlns:v="urn:schemas-microsoft-com:vml" xmlns:wp14="http://schemas.microsoft.com/office/word/2010/wordprocessingDrawing" xmlns:wp="http://schemas.openxmlformats.org/drawingml/2006/wordprocessingDrawing" xmlns:w10="urn:schemas-microsoft-com:office:word" xmlns:w="http://schemas.openxmlformats.org/wordprocessingml/2006/main" xmlns:w14="http://schemas.microsoft.com/office/word/2010/wordml" xmlns:w15="http://schemas.microsoft.com/office/word/2012/wordml" xmlns:w16se="http://schemas.microsoft.com/office/word/2015/wordml/symex" xmlns:wpg="http://schemas.microsoft.com/office/word/2010/wordprocessingGroup" xmlns:wpi="http://schemas.microsoft.com/office/word/2010/wordprocessingInk" xmlns:wne="http://schemas.microsoft.com/office/word/2006/wordml" xmlns:wps="http://schemas.microsoft.com/office/word/2010/wordprocessingShape" mc:Ignorable="w14 w15 w16se wp14">
   <w:abstractNum w:abstractNumId="0" w15:restartNumberingAfterBreak="0">
     <w:nsid w:val="3DC8737A"/>
     <w:multiLevelType w:val="multilevel"/>
@@ -1054,26 +1545,26 @@
       </w:pPr>
     </w:lvl>
   </w:abstractNum>
-  <w:num w:numId="1" w16cid:durableId="824786757">
+  <w:num w:numId="1">
     <w:abstractNumId w:val="0"/>
   </w:num>
-  <w:num w:numId="2" w16cid:durableId="2073772578">
+  <w:num w:numId="2">
     <w:abstractNumId w:val="1"/>
   </w:num>
-  <w:num w:numId="3" w16cid:durableId="1101561202">
+  <w:num w:numId="3">
     <w:abstractNumId w:val="1"/>
     <w:lvlOverride w:ilvl="0">
       <w:startOverride w:val="1"/>
     </w:lvlOverride>
   </w:num>
-  <w:num w:numId="4" w16cid:durableId="2108382857">
+  <w:num w:numId="4">
     <w:abstractNumId w:val="2"/>
   </w:num>
 </w:numbering>
 </file>
 
 <file path=word/styles.xml><?xml version="1.0" encoding="utf-8"?>
-<w:styles xmlns:mc="http://schemas.openxmlformats.org/markup-compatibility/2006" xmlns:r="http://schemas.openxmlformats.org/officeDocument/2006/relationships" xmlns:w="http://schemas.openxmlformats.org/wordprocessingml/2006/main" xmlns:w14="http://schemas.microsoft.com/office/word/2010/wordml" xmlns:w15="http://schemas.microsoft.com/office/word/2012/wordml" xmlns:w16cex="http://schemas.microsoft.com/office/word/2018/wordml/cex" xmlns:w16cid="http://schemas.microsoft.com/office/word/2016/wordml/cid" xmlns:w16="http://schemas.microsoft.com/office/word/2018/wordml" xmlns:w16sdtdh="http://schemas.microsoft.com/office/word/2020/wordml/sdtdatahash" xmlns:w16se="http://schemas.microsoft.com/office/word/2015/wordml/symex" mc:Ignorable="w14 w15 w16se w16cid w16 w16cex w16sdtdh">
+<w:styles xmlns:mc="http://schemas.openxmlformats.org/markup-compatibility/2006" xmlns:r="http://schemas.openxmlformats.org/officeDocument/2006/relationships" xmlns:w="http://schemas.openxmlformats.org/wordprocessingml/2006/main" xmlns:w14="http://schemas.microsoft.com/office/word/2010/wordml" xmlns:w15="http://schemas.microsoft.com/office/word/2012/wordml" xmlns:w16se="http://schemas.microsoft.com/office/word/2015/wordml/symex" mc:Ignorable="w14 w15 w16se">
   <w:docDefaults>
     <w:rPrDefault>
       <w:rPr>
@@ -1086,7 +1577,7 @@
     </w:rPrDefault>
     <w:pPrDefault/>
   </w:docDefaults>
-  <w:latentStyles w:defLockedState="0" w:defUIPriority="99" w:defSemiHidden="0" w:defUnhideWhenUsed="0" w:defQFormat="0" w:count="376">
+  <w:latentStyles w:defLockedState="0" w:defUIPriority="99" w:defSemiHidden="0" w:defUnhideWhenUsed="0" w:defQFormat="0" w:count="371">
     <w:lsdException w:name="Normal" w:uiPriority="0" w:qFormat="1"/>
     <w:lsdException w:name="heading 1" w:uiPriority="0" w:qFormat="1"/>
     <w:lsdException w:name="heading 2" w:semiHidden="1" w:uiPriority="0" w:unhideWhenUsed="1" w:qFormat="1"/>
@@ -1458,11 +1949,6 @@
     <w:lsdException w:name="List Table 5 Dark Accent 6" w:uiPriority="50"/>
     <w:lsdException w:name="List Table 6 Colorful Accent 6" w:uiPriority="51"/>
     <w:lsdException w:name="List Table 7 Colorful Accent 6" w:uiPriority="52"/>
-    <w:lsdException w:name="Mention" w:semiHidden="1" w:unhideWhenUsed="1"/>
-    <w:lsdException w:name="Smart Hyperlink" w:semiHidden="1" w:unhideWhenUsed="1"/>
-    <w:lsdException w:name="Hashtag" w:semiHidden="1" w:unhideWhenUsed="1"/>
-    <w:lsdException w:name="Unresolved Mention" w:semiHidden="1" w:unhideWhenUsed="1"/>
-    <w:lsdException w:name="Smart Link" w:semiHidden="1" w:unhideWhenUsed="1"/>
   </w:latentStyles>
   <w:style w:type="paragraph" w:default="1" w:styleId="a">
     <w:name w:val="Normal"/>
@@ -1521,6 +2007,7 @@
   <w:style w:type="character" w:default="1" w:styleId="a0">
     <w:name w:val="Default Paragraph Font"/>
     <w:uiPriority w:val="1"/>
+    <w:semiHidden/>
     <w:unhideWhenUsed/>
   </w:style>
   <w:style w:type="table" w:default="1" w:styleId="a1">

</xml_diff>